<commit_message>
Add Road Damage Surveyor Agent document
</commit_message>
<xml_diff>
--- a/Road Damage Surveyor Agent.docx
+++ b/Road Damage Surveyor Agent.docx
@@ -38,46 +38,56 @@
       <w:r>
         <w:t xml:space="preserve">: </w:t>
       </w:r>
+      <w:proofErr w:type="gramStart"/>
+      <w:r>
+        <w:t>G</w:t>
+      </w:r>
+      <w:r>
+        <w:t>.</w:t>
+      </w:r>
+      <w:r>
+        <w:t>Bhuvaneswari</w:t>
+      </w:r>
+      <w:proofErr w:type="gramEnd"/>
+      <w:r>
+        <w:t xml:space="preserve">  [</w:t>
+      </w:r>
+      <w:r>
+        <w:t>22B21A43</w:t>
+      </w:r>
+      <w:r>
+        <w:t>10]</w:t>
+      </w:r>
+    </w:p>
+    <w:p>
+      <w:pPr>
+        <w:spacing w:line="240" w:lineRule="auto"/>
+      </w:pPr>
+      <w:r>
+        <w:rPr>
+          <w:b/>
+          <w:bCs/>
+        </w:rPr>
+        <w:t>Team Members</w:t>
+      </w:r>
+      <w:r>
+        <w:t xml:space="preserve">: </w:t>
+      </w:r>
+    </w:p>
+    <w:p>
+      <w:pPr>
+        <w:spacing w:line="240" w:lineRule="auto"/>
+      </w:pPr>
       <w:proofErr w:type="spellStart"/>
       <w:proofErr w:type="gramStart"/>
       <w:r>
-        <w:t>G.Bhuvaneswari</w:t>
-      </w:r>
-      <w:proofErr w:type="spellEnd"/>
-      <w:proofErr w:type="gramEnd"/>
-      <w:r>
-        <w:t xml:space="preserve">  [</w:t>
-      </w:r>
-      <w:r>
-        <w:t>22B21A43</w:t>
-      </w:r>
-      <w:r>
-        <w:t>10]</w:t>
-      </w:r>
-    </w:p>
-    <w:p>
-      <w:pPr>
-        <w:spacing w:line="240" w:lineRule="auto"/>
-      </w:pPr>
-      <w:r>
-        <w:rPr>
-          <w:b/>
-          <w:bCs/>
-        </w:rPr>
-        <w:t>Team Members</w:t>
-      </w:r>
-      <w:r>
-        <w:t xml:space="preserve">: </w:t>
-      </w:r>
-    </w:p>
-    <w:p>
-      <w:pPr>
-        <w:spacing w:line="240" w:lineRule="auto"/>
-      </w:pPr>
-      <w:proofErr w:type="spellStart"/>
-      <w:proofErr w:type="gramStart"/>
-      <w:r>
-        <w:t>B.Bhagya</w:t>
+        <w:t>B</w:t>
+      </w:r>
+      <w:r>
+        <w:t>.</w:t>
+      </w:r>
+      <w:r>
+        <w:t>Bhagya</w:t>
       </w:r>
       <w:proofErr w:type="spellEnd"/>
       <w:proofErr w:type="gramEnd"/>

</xml_diff>